<commit_message>
Added Charts to Report
</commit_message>
<xml_diff>
--- a/Final report/Final report template.docx
+++ b/Final report/Final report template.docx
@@ -455,7 +455,7 @@
                   </mc:Choice>
                   <mc:Fallback>
                     <w:pict>
-                      <v:rect w14:anchorId="0302A46A" id="Rectangle 2" o:spid="_x0000_s1026" style="position:absolute;margin-left:0;margin-top:0;width:642.6pt;height:64.4pt;z-index:251659264;visibility:visible;mso-wrap-style:square;mso-width-percent:1050;mso-height-percent:900;mso-wrap-distance-left:9pt;mso-wrap-distance-top:0;mso-wrap-distance-right:9pt;mso-wrap-distance-bottom:0;mso-position-horizontal:center;mso-position-horizontal-relative:page;mso-position-vertical:bottom;mso-position-vertical-relative:page;mso-width-percent:1050;mso-height-percent:900;mso-width-relative:page;mso-height-relative:top-margin-area;v-text-anchor:top" o:gfxdata="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" o:allowincell="f" fillcolor="#4bacc6 [3208]" strokecolor="#4f81bd [3204]">
+                      <v:rect w14:anchorId="5431BB24" id="Rectangle 2" o:spid="_x0000_s1026" style="position:absolute;margin-left:0;margin-top:0;width:642.6pt;height:64.4pt;z-index:251659264;visibility:visible;mso-wrap-style:square;mso-width-percent:1050;mso-height-percent:900;mso-wrap-distance-left:9pt;mso-wrap-distance-top:0;mso-wrap-distance-right:9pt;mso-wrap-distance-bottom:0;mso-position-horizontal:center;mso-position-horizontal-relative:page;mso-position-vertical:bottom;mso-position-vertical-relative:page;mso-width-percent:1050;mso-height-percent:900;mso-width-relative:page;mso-height-relative:top-margin-area;v-text-anchor:top" o:gfxdata="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" o:allowincell="f" fillcolor="#4bacc6 [3208]" strokecolor="#4f81bd [3204]">
                         <w10:wrap anchorx="page" anchory="page"/>
                       </v:rect>
                     </w:pict>
@@ -528,7 +528,7 @@
                   </mc:Choice>
                   <mc:Fallback>
                     <w:pict>
-                      <v:rect w14:anchorId="0EAF21CD" id="Rectangle 5" o:spid="_x0000_s1026" style="position:absolute;margin-left:0;margin-top:0;width:7.15pt;height:831.2pt;z-index:251662336;visibility:visible;mso-wrap-style:square;mso-width-percent:0;mso-height-percent:1050;mso-wrap-distance-left:9pt;mso-wrap-distance-top:0;mso-wrap-distance-right:9pt;mso-wrap-distance-bottom:0;mso-position-horizontal:center;mso-position-horizontal-relative:left-margin-area;mso-position-vertical:center;mso-position-vertical-relative:page;mso-width-percent:0;mso-height-percent:1050;mso-width-relative:page;mso-height-relative:page;v-text-anchor:top" o:gfxdata="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" o:allowincell="f" strokecolor="#4f81bd [3204]">
+                      <v:rect w14:anchorId="0359A7FD" id="Rectangle 5" o:spid="_x0000_s1026" style="position:absolute;margin-left:0;margin-top:0;width:7.15pt;height:831.2pt;z-index:251662336;visibility:visible;mso-wrap-style:square;mso-width-percent:0;mso-height-percent:1050;mso-wrap-distance-left:9pt;mso-wrap-distance-top:0;mso-wrap-distance-right:9pt;mso-wrap-distance-bottom:0;mso-position-horizontal:center;mso-position-horizontal-relative:left-margin-area;mso-position-vertical:center;mso-position-vertical-relative:page;mso-width-percent:0;mso-height-percent:1050;mso-width-relative:page;mso-height-relative:page;v-text-anchor:top" o:gfxdata="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" o:allowincell="f" strokecolor="#4f81bd [3204]">
                         <w10:wrap anchorx="margin" anchory="page"/>
                       </v:rect>
                     </w:pict>
@@ -601,7 +601,7 @@
                   </mc:Choice>
                   <mc:Fallback>
                     <w:pict>
-                      <v:rect w14:anchorId="305325C5" id="Rectangle 4" o:spid="_x0000_s1026" style="position:absolute;margin-left:0;margin-top:0;width:7.15pt;height:831.2pt;z-index:251661312;visibility:visible;mso-wrap-style:square;mso-width-percent:0;mso-height-percent:1050;mso-wrap-distance-left:9pt;mso-wrap-distance-top:0;mso-wrap-distance-right:9pt;mso-wrap-distance-bottom:0;mso-position-horizontal:center;mso-position-horizontal-relative:right-margin-area;mso-position-vertical:center;mso-position-vertical-relative:page;mso-width-percent:0;mso-height-percent:1050;mso-width-relative:page;mso-height-relative:page;v-text-anchor:top" o:gfxdata="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" o:allowincell="f" strokecolor="#4f81bd [3204]">
+                      <v:rect w14:anchorId="5E75380C" id="Rectangle 4" o:spid="_x0000_s1026" style="position:absolute;margin-left:0;margin-top:0;width:7.15pt;height:831.2pt;z-index:251661312;visibility:visible;mso-wrap-style:square;mso-width-percent:0;mso-height-percent:1050;mso-wrap-distance-left:9pt;mso-wrap-distance-top:0;mso-wrap-distance-right:9pt;mso-wrap-distance-bottom:0;mso-position-horizontal:center;mso-position-horizontal-relative:right-margin-area;mso-position-vertical:center;mso-position-vertical-relative:page;mso-width-percent:0;mso-height-percent:1050;mso-width-relative:page;mso-height-relative:page;v-text-anchor:top" o:gfxdata="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" o:allowincell="f" strokecolor="#4f81bd [3204]">
                         <w10:wrap anchorx="margin" anchory="page"/>
                       </v:rect>
                     </w:pict>
@@ -674,7 +674,7 @@
                   </mc:Choice>
                   <mc:Fallback>
                     <w:pict>
-                      <v:rect w14:anchorId="75F6B683" id="Rectangle 3" o:spid="_x0000_s1026" style="position:absolute;margin-left:0;margin-top:0;width:642.6pt;height:64.8pt;z-index:251660288;visibility:visible;mso-wrap-style:square;mso-width-percent:1050;mso-height-percent:900;mso-wrap-distance-left:9pt;mso-wrap-distance-top:0;mso-wrap-distance-right:9pt;mso-wrap-distance-bottom:0;mso-position-horizontal:center;mso-position-horizontal-relative:page;mso-position-vertical:top;mso-position-vertical-relative:top-margin-area;mso-width-percent:1050;mso-height-percent:900;mso-width-relative:page;mso-height-relative:top-margin-area;v-text-anchor:top" o:gfxdata="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" o:allowincell="f" fillcolor="#4bacc6 [3208]" strokecolor="#4f81bd [3204]">
+                      <v:rect w14:anchorId="45A3FC1C" id="Rectangle 3" o:spid="_x0000_s1026" style="position:absolute;margin-left:0;margin-top:0;width:642.6pt;height:64.8pt;z-index:251660288;visibility:visible;mso-wrap-style:square;mso-width-percent:1050;mso-height-percent:900;mso-wrap-distance-left:9pt;mso-wrap-distance-top:0;mso-wrap-distance-right:9pt;mso-wrap-distance-bottom:0;mso-position-horizontal:center;mso-position-horizontal-relative:page;mso-position-vertical:top;mso-position-vertical-relative:top-margin-area;mso-width-percent:1050;mso-height-percent:900;mso-width-relative:page;mso-height-relative:top-margin-area;v-text-anchor:top" o:gfxdata="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" o:allowincell="f" fillcolor="#4bacc6 [3208]" strokecolor="#4f81bd [3204]">
                         <w10:wrap anchorx="page" anchory="margin"/>
                       </v:rect>
                     </w:pict>
@@ -1969,15 +1969,7 @@
                 <w:sz w:val="20"/>
                 <w:szCs w:val="20"/>
               </w:rPr>
-              <w:t>Jack</w:t>
-            </w:r>
-            <w:r>
-              <w:rPr>
-                <w:rFonts w:ascii="Arial" w:hAnsi="Arial" w:cs="Arial"/>
-                <w:sz w:val="20"/>
-                <w:szCs w:val="20"/>
-              </w:rPr>
-              <w:t xml:space="preserve"> Ferguson</w:t>
+              <w:t>Jack Ferguson</w:t>
             </w:r>
           </w:p>
         </w:tc>
@@ -2219,8 +2211,6 @@
                 <w:szCs w:val="20"/>
               </w:rPr>
             </w:pPr>
-            <w:bookmarkStart w:id="1" w:name="_GoBack"/>
-            <w:bookmarkEnd w:id="1"/>
           </w:p>
         </w:tc>
       </w:tr>
@@ -2660,16 +2650,18 @@
                 <w:sz w:val="20"/>
                 <w:szCs w:val="20"/>
               </w:rPr>
-              <w:t>Chris</w:t>
-            </w:r>
+              <w:t xml:space="preserve">Chris </w:t>
+            </w:r>
+            <w:proofErr w:type="spellStart"/>
             <w:r>
               <w:rPr>
                 <w:rFonts w:ascii="Arial" w:hAnsi="Arial" w:cs="Arial"/>
                 <w:sz w:val="20"/>
                 <w:szCs w:val="20"/>
               </w:rPr>
-              <w:t xml:space="preserve"> McClune</w:t>
-            </w:r>
+              <w:t>McClune</w:t>
+            </w:r>
+            <w:proofErr w:type="spellEnd"/>
           </w:p>
         </w:tc>
         <w:tc>
@@ -3016,16 +3008,18 @@
                 <w:sz w:val="20"/>
                 <w:szCs w:val="20"/>
               </w:rPr>
-              <w:t>Conor</w:t>
-            </w:r>
+              <w:t xml:space="preserve">Conor </w:t>
+            </w:r>
+            <w:proofErr w:type="spellStart"/>
             <w:r>
               <w:rPr>
                 <w:rFonts w:ascii="Arial" w:hAnsi="Arial" w:cs="Arial"/>
                 <w:sz w:val="20"/>
                 <w:szCs w:val="20"/>
               </w:rPr>
-              <w:t xml:space="preserve"> McAleavey</w:t>
-            </w:r>
+              <w:t>McAleavey</w:t>
+            </w:r>
+            <w:proofErr w:type="spellEnd"/>
           </w:p>
         </w:tc>
         <w:tc>
@@ -3297,11 +3291,11 @@
       <w:pPr>
         <w:pStyle w:val="Heading1"/>
       </w:pPr>
-      <w:bookmarkStart w:id="2" w:name="_Toc415599925"/>
+      <w:bookmarkStart w:id="1" w:name="_Toc415599925"/>
       <w:r>
         <w:t>Key metrics</w:t>
       </w:r>
-      <w:bookmarkEnd w:id="2"/>
+      <w:bookmarkEnd w:id="1"/>
     </w:p>
     <w:p>
       <w:pPr>
@@ -8482,12 +8476,12 @@
       <w:pPr>
         <w:pStyle w:val="Heading1"/>
       </w:pPr>
-      <w:bookmarkStart w:id="3" w:name="_Toc415599926"/>
+      <w:bookmarkStart w:id="2" w:name="_Toc415599926"/>
       <w:r>
         <w:lastRenderedPageBreak/>
         <w:t>Key Metric Charts</w:t>
       </w:r>
-      <w:bookmarkEnd w:id="3"/>
+      <w:bookmarkEnd w:id="2"/>
     </w:p>
     <w:p/>
     <w:p>
@@ -8500,7 +8494,7 @@
         <w:pStyle w:val="Heading2"/>
         <w:jc w:val="center"/>
       </w:pPr>
-      <w:bookmarkStart w:id="4" w:name="_Toc415599927"/>
+      <w:bookmarkStart w:id="3" w:name="_Toc415599927"/>
       <w:r>
         <w:t>Chart 1</w:t>
       </w:r>
@@ -8510,12 +8504,31 @@
       <w:r>
         <w:t>Test cases and defects per section</w:t>
       </w:r>
-      <w:bookmarkEnd w:id="4"/>
+      <w:bookmarkEnd w:id="3"/>
     </w:p>
     <w:p>
       <w:pPr>
         <w:jc w:val="center"/>
       </w:pPr>
+      <w:r>
+        <w:rPr>
+          <w:noProof/>
+          <w:lang w:eastAsia="en-GB"/>
+        </w:rPr>
+        <w:drawing>
+          <wp:inline distT="0" distB="0" distL="0" distR="0" wp14:anchorId="54765B5E" wp14:editId="361F2424">
+            <wp:extent cx="5648325" cy="3216275"/>
+            <wp:effectExtent l="0" t="0" r="9525" b="3175"/>
+            <wp:docPr id="1" name="Chart 1"/>
+            <wp:cNvGraphicFramePr/>
+            <a:graphic xmlns:a="http://schemas.openxmlformats.org/drawingml/2006/main">
+              <a:graphicData uri="http://schemas.openxmlformats.org/drawingml/2006/chart">
+                <c:chart xmlns:c="http://schemas.openxmlformats.org/drawingml/2006/chart" xmlns:r="http://schemas.openxmlformats.org/officeDocument/2006/relationships" r:id="rId13"/>
+              </a:graphicData>
+            </a:graphic>
+          </wp:inline>
+        </w:drawing>
+      </w:r>
     </w:p>
     <w:p>
       <w:pPr>
@@ -8531,19 +8544,35 @@
         <w:pStyle w:val="Heading2"/>
         <w:jc w:val="center"/>
       </w:pPr>
-      <w:bookmarkStart w:id="5" w:name="_Toc415599928"/>
+      <w:bookmarkStart w:id="4" w:name="_Toc415599928"/>
       <w:r>
         <w:t xml:space="preserve">Chart 2 - </w:t>
       </w:r>
       <w:r>
         <w:t>Defects by Section with Severity</w:t>
       </w:r>
-      <w:bookmarkEnd w:id="5"/>
+      <w:bookmarkEnd w:id="4"/>
     </w:p>
     <w:p>
       <w:pPr>
         <w:pStyle w:val="Heading2"/>
+        <w:jc w:val="center"/>
       </w:pPr>
+      <w:r>
+        <w:drawing>
+          <wp:inline distT="0" distB="0" distL="0" distR="0" wp14:anchorId="238B7183" wp14:editId="435964C8">
+            <wp:extent cx="5038725" cy="3495675"/>
+            <wp:effectExtent l="0" t="0" r="9525" b="9525"/>
+            <wp:docPr id="2" name="Chart 2"/>
+            <wp:cNvGraphicFramePr/>
+            <a:graphic xmlns:a="http://schemas.openxmlformats.org/drawingml/2006/main">
+              <a:graphicData uri="http://schemas.openxmlformats.org/drawingml/2006/chart">
+                <c:chart xmlns:c="http://schemas.openxmlformats.org/drawingml/2006/chart" xmlns:r="http://schemas.openxmlformats.org/officeDocument/2006/relationships" r:id="rId14"/>
+              </a:graphicData>
+            </a:graphic>
+          </wp:inline>
+        </w:drawing>
+      </w:r>
     </w:p>
     <w:p>
       <w:pPr>
@@ -8551,26 +8580,49 @@
         <w:ind w:left="4320"/>
       </w:pPr>
       <w:r>
+        <w:lastRenderedPageBreak/>
         <w:br w:type="textWrapping" w:clear="all"/>
       </w:r>
       <w:r>
         <w:br w:type="textWrapping" w:clear="all"/>
       </w:r>
-      <w:bookmarkStart w:id="6" w:name="_Toc415599929"/>
+      <w:bookmarkStart w:id="5" w:name="_Toc415599929"/>
       <w:r>
         <w:t xml:space="preserve">Chart 3 - </w:t>
       </w:r>
       <w:r>
         <w:t>Defect clusters</w:t>
       </w:r>
-      <w:bookmarkEnd w:id="6"/>
+      <w:bookmarkEnd w:id="5"/>
     </w:p>
     <w:p>
       <w:pPr>
         <w:jc w:val="center"/>
       </w:pPr>
+      <w:r>
+        <w:rPr>
+          <w:noProof/>
+          <w:lang w:eastAsia="en-GB"/>
+        </w:rPr>
+        <w:drawing>
+          <wp:inline distT="0" distB="0" distL="0" distR="0" wp14:anchorId="39C5DC8F" wp14:editId="04CDE8E2">
+            <wp:extent cx="4994275" cy="3527425"/>
+            <wp:effectExtent l="0" t="0" r="15875" b="15875"/>
+            <wp:docPr id="3" name="Chart 3"/>
+            <wp:cNvGraphicFramePr/>
+            <a:graphic xmlns:a="http://schemas.openxmlformats.org/drawingml/2006/main">
+              <a:graphicData uri="http://schemas.openxmlformats.org/drawingml/2006/chart">
+                <c:chart xmlns:c="http://schemas.openxmlformats.org/drawingml/2006/chart" xmlns:r="http://schemas.openxmlformats.org/officeDocument/2006/relationships" r:id="rId15"/>
+              </a:graphicData>
+            </a:graphic>
+          </wp:inline>
+        </w:drawing>
+      </w:r>
     </w:p>
-    <w:p/>
+    <w:p>
+      <w:bookmarkStart w:id="6" w:name="_GoBack"/>
+      <w:bookmarkEnd w:id="6"/>
+    </w:p>
     <w:p>
       <w:r>
         <w:br w:type="page"/>
@@ -9681,8 +9733,8 @@
     </w:p>
     <w:p/>
     <w:sectPr>
-      <w:headerReference w:type="default" r:id="rId13"/>
-      <w:footerReference w:type="default" r:id="rId14"/>
+      <w:headerReference w:type="default" r:id="rId16"/>
+      <w:footerReference w:type="default" r:id="rId17"/>
       <w:pgSz w:w="11906" w:h="16838"/>
       <w:pgMar w:top="1276" w:right="707" w:bottom="709" w:left="567" w:header="708" w:footer="708" w:gutter="0"/>
       <w:cols w:space="708"/>
@@ -9761,7 +9813,7 @@
           <w:rPr>
             <w:noProof/>
           </w:rPr>
-          <w:t>2</w:t>
+          <w:t>6</w:t>
         </w:r>
         <w:r>
           <w:rPr>
@@ -12511,6 +12563,1069 @@
 </w:styles>
 </file>
 
+<file path=word/charts/chart1.xml><?xml version="1.0" encoding="utf-8"?>
+<c:chartSpace xmlns:c="http://schemas.openxmlformats.org/drawingml/2006/chart" xmlns:a="http://schemas.openxmlformats.org/drawingml/2006/main" xmlns:r="http://schemas.openxmlformats.org/officeDocument/2006/relationships">
+  <c:date1904 val="0"/>
+  <c:lang val="en-US"/>
+  <c:roundedCorners val="0"/>
+  <mc:AlternateContent xmlns:mc="http://schemas.openxmlformats.org/markup-compatibility/2006">
+    <mc:Choice xmlns:c14="http://schemas.microsoft.com/office/drawing/2007/8/2/chart" Requires="c14">
+      <c14:style val="126"/>
+    </mc:Choice>
+    <mc:Fallback>
+      <c:style val="26"/>
+    </mc:Fallback>
+  </mc:AlternateContent>
+  <c:chart>
+    <c:autoTitleDeleted val="0"/>
+    <c:plotArea>
+      <c:layout/>
+      <c:barChart>
+        <c:barDir val="col"/>
+        <c:grouping val="clustered"/>
+        <c:varyColors val="0"/>
+        <c:ser>
+          <c:idx val="0"/>
+          <c:order val="0"/>
+          <c:tx>
+            <c:strRef>
+              <c:f>Sheet2!$B$1</c:f>
+              <c:strCache>
+                <c:ptCount val="1"/>
+                <c:pt idx="0">
+                  <c:v>Test cases</c:v>
+                </c:pt>
+              </c:strCache>
+            </c:strRef>
+          </c:tx>
+          <c:invertIfNegative val="0"/>
+          <c:cat>
+            <c:strRef>
+              <c:f>Sheet2!$A$2:$A$11</c:f>
+              <c:strCache>
+                <c:ptCount val="10"/>
+                <c:pt idx="0">
+                  <c:v>Home  </c:v>
+                </c:pt>
+                <c:pt idx="1">
+                  <c:v>Registration</c:v>
+                </c:pt>
+                <c:pt idx="2">
+                  <c:v>Login</c:v>
+                </c:pt>
+                <c:pt idx="3">
+                  <c:v>About</c:v>
+                </c:pt>
+                <c:pt idx="4">
+                  <c:v>Contact</c:v>
+                </c:pt>
+                <c:pt idx="5">
+                  <c:v>Order Pizza</c:v>
+                </c:pt>
+                <c:pt idx="6">
+                  <c:v>Forgot Password</c:v>
+                </c:pt>
+                <c:pt idx="7">
+                  <c:v>Schedule</c:v>
+                </c:pt>
+                <c:pt idx="8">
+                  <c:v>Receipt</c:v>
+                </c:pt>
+                <c:pt idx="9">
+                  <c:v>Reset password</c:v>
+                </c:pt>
+              </c:strCache>
+            </c:strRef>
+          </c:cat>
+          <c:val>
+            <c:numRef>
+              <c:f>Sheet2!$B$2:$B$11</c:f>
+              <c:numCache>
+                <c:formatCode>General</c:formatCode>
+                <c:ptCount val="10"/>
+                <c:pt idx="0">
+                  <c:v>28</c:v>
+                </c:pt>
+                <c:pt idx="1">
+                  <c:v>27</c:v>
+                </c:pt>
+                <c:pt idx="2">
+                  <c:v>24</c:v>
+                </c:pt>
+                <c:pt idx="3">
+                  <c:v>19</c:v>
+                </c:pt>
+                <c:pt idx="4">
+                  <c:v>36</c:v>
+                </c:pt>
+                <c:pt idx="5">
+                  <c:v>169</c:v>
+                </c:pt>
+                <c:pt idx="6">
+                  <c:v>21</c:v>
+                </c:pt>
+                <c:pt idx="7">
+                  <c:v>42</c:v>
+                </c:pt>
+                <c:pt idx="8">
+                  <c:v>31</c:v>
+                </c:pt>
+                <c:pt idx="9">
+                  <c:v>37</c:v>
+                </c:pt>
+              </c:numCache>
+            </c:numRef>
+          </c:val>
+        </c:ser>
+        <c:ser>
+          <c:idx val="1"/>
+          <c:order val="1"/>
+          <c:tx>
+            <c:strRef>
+              <c:f>Sheet2!$C$1</c:f>
+              <c:strCache>
+                <c:ptCount val="1"/>
+                <c:pt idx="0">
+                  <c:v>Total Defects </c:v>
+                </c:pt>
+              </c:strCache>
+            </c:strRef>
+          </c:tx>
+          <c:invertIfNegative val="0"/>
+          <c:cat>
+            <c:strRef>
+              <c:f>Sheet2!$A$2:$A$11</c:f>
+              <c:strCache>
+                <c:ptCount val="10"/>
+                <c:pt idx="0">
+                  <c:v>Home  </c:v>
+                </c:pt>
+                <c:pt idx="1">
+                  <c:v>Registration</c:v>
+                </c:pt>
+                <c:pt idx="2">
+                  <c:v>Login</c:v>
+                </c:pt>
+                <c:pt idx="3">
+                  <c:v>About</c:v>
+                </c:pt>
+                <c:pt idx="4">
+                  <c:v>Contact</c:v>
+                </c:pt>
+                <c:pt idx="5">
+                  <c:v>Order Pizza</c:v>
+                </c:pt>
+                <c:pt idx="6">
+                  <c:v>Forgot Password</c:v>
+                </c:pt>
+                <c:pt idx="7">
+                  <c:v>Schedule</c:v>
+                </c:pt>
+                <c:pt idx="8">
+                  <c:v>Receipt</c:v>
+                </c:pt>
+                <c:pt idx="9">
+                  <c:v>Reset password</c:v>
+                </c:pt>
+              </c:strCache>
+            </c:strRef>
+          </c:cat>
+          <c:val>
+            <c:numRef>
+              <c:f>Sheet2!$C$2:$C$11</c:f>
+              <c:numCache>
+                <c:formatCode>General</c:formatCode>
+                <c:ptCount val="10"/>
+                <c:pt idx="0">
+                  <c:v>4</c:v>
+                </c:pt>
+                <c:pt idx="1">
+                  <c:v>3</c:v>
+                </c:pt>
+                <c:pt idx="2">
+                  <c:v>2</c:v>
+                </c:pt>
+                <c:pt idx="3">
+                  <c:v>2</c:v>
+                </c:pt>
+                <c:pt idx="4">
+                  <c:v>11</c:v>
+                </c:pt>
+                <c:pt idx="5">
+                  <c:v>81</c:v>
+                </c:pt>
+                <c:pt idx="6">
+                  <c:v>4</c:v>
+                </c:pt>
+                <c:pt idx="7">
+                  <c:v>12</c:v>
+                </c:pt>
+                <c:pt idx="8">
+                  <c:v>7</c:v>
+                </c:pt>
+                <c:pt idx="9">
+                  <c:v>17</c:v>
+                </c:pt>
+              </c:numCache>
+            </c:numRef>
+          </c:val>
+        </c:ser>
+        <c:ser>
+          <c:idx val="2"/>
+          <c:order val="2"/>
+          <c:tx>
+            <c:strRef>
+              <c:f>Sheet2!$D$1</c:f>
+              <c:strCache>
+                <c:ptCount val="1"/>
+                <c:pt idx="0">
+                  <c:v>Automated </c:v>
+                </c:pt>
+              </c:strCache>
+            </c:strRef>
+          </c:tx>
+          <c:invertIfNegative val="0"/>
+          <c:cat>
+            <c:strRef>
+              <c:f>Sheet2!$A$2:$A$11</c:f>
+              <c:strCache>
+                <c:ptCount val="10"/>
+                <c:pt idx="0">
+                  <c:v>Home  </c:v>
+                </c:pt>
+                <c:pt idx="1">
+                  <c:v>Registration</c:v>
+                </c:pt>
+                <c:pt idx="2">
+                  <c:v>Login</c:v>
+                </c:pt>
+                <c:pt idx="3">
+                  <c:v>About</c:v>
+                </c:pt>
+                <c:pt idx="4">
+                  <c:v>Contact</c:v>
+                </c:pt>
+                <c:pt idx="5">
+                  <c:v>Order Pizza</c:v>
+                </c:pt>
+                <c:pt idx="6">
+                  <c:v>Forgot Password</c:v>
+                </c:pt>
+                <c:pt idx="7">
+                  <c:v>Schedule</c:v>
+                </c:pt>
+                <c:pt idx="8">
+                  <c:v>Receipt</c:v>
+                </c:pt>
+                <c:pt idx="9">
+                  <c:v>Reset password</c:v>
+                </c:pt>
+              </c:strCache>
+            </c:strRef>
+          </c:cat>
+          <c:val>
+            <c:numRef>
+              <c:f>Sheet2!$D$2:$D$11</c:f>
+              <c:numCache>
+                <c:formatCode>General</c:formatCode>
+                <c:ptCount val="10"/>
+                <c:pt idx="0">
+                  <c:v>11</c:v>
+                </c:pt>
+                <c:pt idx="1">
+                  <c:v>20</c:v>
+                </c:pt>
+                <c:pt idx="2">
+                  <c:v>12</c:v>
+                </c:pt>
+                <c:pt idx="3">
+                  <c:v>0</c:v>
+                </c:pt>
+                <c:pt idx="4">
+                  <c:v>0</c:v>
+                </c:pt>
+                <c:pt idx="5">
+                  <c:v>142</c:v>
+                </c:pt>
+                <c:pt idx="6">
+                  <c:v>4</c:v>
+                </c:pt>
+                <c:pt idx="7">
+                  <c:v>6</c:v>
+                </c:pt>
+                <c:pt idx="8">
+                  <c:v>18</c:v>
+                </c:pt>
+                <c:pt idx="9">
+                  <c:v>10</c:v>
+                </c:pt>
+              </c:numCache>
+            </c:numRef>
+          </c:val>
+        </c:ser>
+        <c:dLbls>
+          <c:showLegendKey val="0"/>
+          <c:showVal val="0"/>
+          <c:showCatName val="0"/>
+          <c:showSerName val="0"/>
+          <c:showPercent val="0"/>
+          <c:showBubbleSize val="0"/>
+        </c:dLbls>
+        <c:gapWidth val="150"/>
+        <c:axId val="-232176592"/>
+        <c:axId val="-232182576"/>
+      </c:barChart>
+      <c:catAx>
+        <c:axId val="-232176592"/>
+        <c:scaling>
+          <c:orientation val="minMax"/>
+        </c:scaling>
+        <c:delete val="0"/>
+        <c:axPos val="b"/>
+        <c:numFmt formatCode="General" sourceLinked="0"/>
+        <c:majorTickMark val="out"/>
+        <c:minorTickMark val="none"/>
+        <c:tickLblPos val="nextTo"/>
+        <c:crossAx val="-232182576"/>
+        <c:crosses val="autoZero"/>
+        <c:auto val="1"/>
+        <c:lblAlgn val="ctr"/>
+        <c:lblOffset val="100"/>
+        <c:noMultiLvlLbl val="0"/>
+      </c:catAx>
+      <c:valAx>
+        <c:axId val="-232182576"/>
+        <c:scaling>
+          <c:orientation val="minMax"/>
+        </c:scaling>
+        <c:delete val="0"/>
+        <c:axPos val="l"/>
+        <c:majorGridlines/>
+        <c:numFmt formatCode="General" sourceLinked="1"/>
+        <c:majorTickMark val="out"/>
+        <c:minorTickMark val="none"/>
+        <c:tickLblPos val="nextTo"/>
+        <c:crossAx val="-232176592"/>
+        <c:crosses val="autoZero"/>
+        <c:crossBetween val="between"/>
+      </c:valAx>
+    </c:plotArea>
+    <c:legend>
+      <c:legendPos val="r"/>
+      <c:overlay val="0"/>
+    </c:legend>
+    <c:plotVisOnly val="1"/>
+    <c:dispBlanksAs val="gap"/>
+    <c:showDLblsOverMax val="0"/>
+  </c:chart>
+  <c:externalData r:id="rId1">
+    <c:autoUpdate val="0"/>
+  </c:externalData>
+</c:chartSpace>
+</file>
+
+<file path=word/charts/chart2.xml><?xml version="1.0" encoding="utf-8"?>
+<c:chartSpace xmlns:c="http://schemas.openxmlformats.org/drawingml/2006/chart" xmlns:a="http://schemas.openxmlformats.org/drawingml/2006/main" xmlns:r="http://schemas.openxmlformats.org/officeDocument/2006/relationships">
+  <c:date1904 val="0"/>
+  <c:lang val="en-US"/>
+  <c:roundedCorners val="0"/>
+  <mc:AlternateContent xmlns:mc="http://schemas.openxmlformats.org/markup-compatibility/2006">
+    <mc:Choice xmlns:c14="http://schemas.microsoft.com/office/drawing/2007/8/2/chart" Requires="c14">
+      <c14:style val="126"/>
+    </mc:Choice>
+    <mc:Fallback>
+      <c:style val="26"/>
+    </mc:Fallback>
+  </mc:AlternateContent>
+  <c:chart>
+    <c:autoTitleDeleted val="0"/>
+    <c:plotArea>
+      <c:layout/>
+      <c:barChart>
+        <c:barDir val="col"/>
+        <c:grouping val="clustered"/>
+        <c:varyColors val="0"/>
+        <c:ser>
+          <c:idx val="3"/>
+          <c:order val="0"/>
+          <c:tx>
+            <c:strRef>
+              <c:f>Sheet2!$E$1</c:f>
+              <c:strCache>
+                <c:ptCount val="1"/>
+                <c:pt idx="0">
+                  <c:v>Critical</c:v>
+                </c:pt>
+              </c:strCache>
+            </c:strRef>
+          </c:tx>
+          <c:invertIfNegative val="0"/>
+          <c:cat>
+            <c:strRef>
+              <c:f>Sheet2!$A$2:$A$11</c:f>
+              <c:strCache>
+                <c:ptCount val="10"/>
+                <c:pt idx="0">
+                  <c:v>Home  </c:v>
+                </c:pt>
+                <c:pt idx="1">
+                  <c:v>Registration</c:v>
+                </c:pt>
+                <c:pt idx="2">
+                  <c:v>Login</c:v>
+                </c:pt>
+                <c:pt idx="3">
+                  <c:v>About</c:v>
+                </c:pt>
+                <c:pt idx="4">
+                  <c:v>Contact</c:v>
+                </c:pt>
+                <c:pt idx="5">
+                  <c:v>Order Pizza</c:v>
+                </c:pt>
+                <c:pt idx="6">
+                  <c:v>Forgot Password</c:v>
+                </c:pt>
+                <c:pt idx="7">
+                  <c:v>Schedule</c:v>
+                </c:pt>
+                <c:pt idx="8">
+                  <c:v>Receipt</c:v>
+                </c:pt>
+                <c:pt idx="9">
+                  <c:v>Reset password</c:v>
+                </c:pt>
+              </c:strCache>
+            </c:strRef>
+          </c:cat>
+          <c:val>
+            <c:numRef>
+              <c:f>Sheet2!$E$2:$E$11</c:f>
+              <c:numCache>
+                <c:formatCode>General</c:formatCode>
+                <c:ptCount val="10"/>
+                <c:pt idx="0">
+                  <c:v>0</c:v>
+                </c:pt>
+                <c:pt idx="1">
+                  <c:v>0</c:v>
+                </c:pt>
+                <c:pt idx="2">
+                  <c:v>0</c:v>
+                </c:pt>
+                <c:pt idx="3">
+                  <c:v>0</c:v>
+                </c:pt>
+                <c:pt idx="4">
+                  <c:v>0</c:v>
+                </c:pt>
+                <c:pt idx="5">
+                  <c:v>7</c:v>
+                </c:pt>
+                <c:pt idx="6">
+                  <c:v>0</c:v>
+                </c:pt>
+                <c:pt idx="7">
+                  <c:v>4</c:v>
+                </c:pt>
+                <c:pt idx="8">
+                  <c:v>0</c:v>
+                </c:pt>
+                <c:pt idx="9">
+                  <c:v>0</c:v>
+                </c:pt>
+              </c:numCache>
+            </c:numRef>
+          </c:val>
+        </c:ser>
+        <c:ser>
+          <c:idx val="4"/>
+          <c:order val="1"/>
+          <c:tx>
+            <c:strRef>
+              <c:f>Sheet2!$F$1</c:f>
+              <c:strCache>
+                <c:ptCount val="1"/>
+                <c:pt idx="0">
+                  <c:v>Major</c:v>
+                </c:pt>
+              </c:strCache>
+            </c:strRef>
+          </c:tx>
+          <c:invertIfNegative val="0"/>
+          <c:cat>
+            <c:strRef>
+              <c:f>Sheet2!$A$2:$A$11</c:f>
+              <c:strCache>
+                <c:ptCount val="10"/>
+                <c:pt idx="0">
+                  <c:v>Home  </c:v>
+                </c:pt>
+                <c:pt idx="1">
+                  <c:v>Registration</c:v>
+                </c:pt>
+                <c:pt idx="2">
+                  <c:v>Login</c:v>
+                </c:pt>
+                <c:pt idx="3">
+                  <c:v>About</c:v>
+                </c:pt>
+                <c:pt idx="4">
+                  <c:v>Contact</c:v>
+                </c:pt>
+                <c:pt idx="5">
+                  <c:v>Order Pizza</c:v>
+                </c:pt>
+                <c:pt idx="6">
+                  <c:v>Forgot Password</c:v>
+                </c:pt>
+                <c:pt idx="7">
+                  <c:v>Schedule</c:v>
+                </c:pt>
+                <c:pt idx="8">
+                  <c:v>Receipt</c:v>
+                </c:pt>
+                <c:pt idx="9">
+                  <c:v>Reset password</c:v>
+                </c:pt>
+              </c:strCache>
+            </c:strRef>
+          </c:cat>
+          <c:val>
+            <c:numRef>
+              <c:f>Sheet2!$F$2:$F$11</c:f>
+              <c:numCache>
+                <c:formatCode>General</c:formatCode>
+                <c:ptCount val="10"/>
+                <c:pt idx="0">
+                  <c:v>0</c:v>
+                </c:pt>
+                <c:pt idx="1">
+                  <c:v>1</c:v>
+                </c:pt>
+                <c:pt idx="2">
+                  <c:v>0</c:v>
+                </c:pt>
+                <c:pt idx="3">
+                  <c:v>0</c:v>
+                </c:pt>
+                <c:pt idx="4">
+                  <c:v>1</c:v>
+                </c:pt>
+                <c:pt idx="5">
+                  <c:v>42</c:v>
+                </c:pt>
+                <c:pt idx="6">
+                  <c:v>0</c:v>
+                </c:pt>
+                <c:pt idx="7">
+                  <c:v>7</c:v>
+                </c:pt>
+                <c:pt idx="8">
+                  <c:v>0</c:v>
+                </c:pt>
+                <c:pt idx="9">
+                  <c:v>0</c:v>
+                </c:pt>
+              </c:numCache>
+            </c:numRef>
+          </c:val>
+        </c:ser>
+        <c:ser>
+          <c:idx val="5"/>
+          <c:order val="2"/>
+          <c:tx>
+            <c:strRef>
+              <c:f>Sheet2!$G$1</c:f>
+              <c:strCache>
+                <c:ptCount val="1"/>
+                <c:pt idx="0">
+                  <c:v>Moderate</c:v>
+                </c:pt>
+              </c:strCache>
+            </c:strRef>
+          </c:tx>
+          <c:invertIfNegative val="0"/>
+          <c:cat>
+            <c:strRef>
+              <c:f>Sheet2!$A$2:$A$11</c:f>
+              <c:strCache>
+                <c:ptCount val="10"/>
+                <c:pt idx="0">
+                  <c:v>Home  </c:v>
+                </c:pt>
+                <c:pt idx="1">
+                  <c:v>Registration</c:v>
+                </c:pt>
+                <c:pt idx="2">
+                  <c:v>Login</c:v>
+                </c:pt>
+                <c:pt idx="3">
+                  <c:v>About</c:v>
+                </c:pt>
+                <c:pt idx="4">
+                  <c:v>Contact</c:v>
+                </c:pt>
+                <c:pt idx="5">
+                  <c:v>Order Pizza</c:v>
+                </c:pt>
+                <c:pt idx="6">
+                  <c:v>Forgot Password</c:v>
+                </c:pt>
+                <c:pt idx="7">
+                  <c:v>Schedule</c:v>
+                </c:pt>
+                <c:pt idx="8">
+                  <c:v>Receipt</c:v>
+                </c:pt>
+                <c:pt idx="9">
+                  <c:v>Reset password</c:v>
+                </c:pt>
+              </c:strCache>
+            </c:strRef>
+          </c:cat>
+          <c:val>
+            <c:numRef>
+              <c:f>Sheet2!$G$2:$G$11</c:f>
+              <c:numCache>
+                <c:formatCode>General</c:formatCode>
+                <c:ptCount val="10"/>
+                <c:pt idx="0">
+                  <c:v>0</c:v>
+                </c:pt>
+                <c:pt idx="1">
+                  <c:v>2</c:v>
+                </c:pt>
+                <c:pt idx="2">
+                  <c:v>2</c:v>
+                </c:pt>
+                <c:pt idx="3">
+                  <c:v>0</c:v>
+                </c:pt>
+                <c:pt idx="4">
+                  <c:v>0</c:v>
+                </c:pt>
+                <c:pt idx="5">
+                  <c:v>18</c:v>
+                </c:pt>
+                <c:pt idx="6">
+                  <c:v>0</c:v>
+                </c:pt>
+                <c:pt idx="7">
+                  <c:v>1</c:v>
+                </c:pt>
+                <c:pt idx="8">
+                  <c:v>5</c:v>
+                </c:pt>
+                <c:pt idx="9">
+                  <c:v>13</c:v>
+                </c:pt>
+              </c:numCache>
+            </c:numRef>
+          </c:val>
+        </c:ser>
+        <c:ser>
+          <c:idx val="6"/>
+          <c:order val="3"/>
+          <c:tx>
+            <c:strRef>
+              <c:f>Sheet2!$H$1</c:f>
+              <c:strCache>
+                <c:ptCount val="1"/>
+                <c:pt idx="0">
+                  <c:v>Minor</c:v>
+                </c:pt>
+              </c:strCache>
+            </c:strRef>
+          </c:tx>
+          <c:invertIfNegative val="0"/>
+          <c:cat>
+            <c:strRef>
+              <c:f>Sheet2!$A$2:$A$11</c:f>
+              <c:strCache>
+                <c:ptCount val="10"/>
+                <c:pt idx="0">
+                  <c:v>Home  </c:v>
+                </c:pt>
+                <c:pt idx="1">
+                  <c:v>Registration</c:v>
+                </c:pt>
+                <c:pt idx="2">
+                  <c:v>Login</c:v>
+                </c:pt>
+                <c:pt idx="3">
+                  <c:v>About</c:v>
+                </c:pt>
+                <c:pt idx="4">
+                  <c:v>Contact</c:v>
+                </c:pt>
+                <c:pt idx="5">
+                  <c:v>Order Pizza</c:v>
+                </c:pt>
+                <c:pt idx="6">
+                  <c:v>Forgot Password</c:v>
+                </c:pt>
+                <c:pt idx="7">
+                  <c:v>Schedule</c:v>
+                </c:pt>
+                <c:pt idx="8">
+                  <c:v>Receipt</c:v>
+                </c:pt>
+                <c:pt idx="9">
+                  <c:v>Reset password</c:v>
+                </c:pt>
+              </c:strCache>
+            </c:strRef>
+          </c:cat>
+          <c:val>
+            <c:numRef>
+              <c:f>Sheet2!$H$2:$H$11</c:f>
+              <c:numCache>
+                <c:formatCode>General</c:formatCode>
+                <c:ptCount val="10"/>
+                <c:pt idx="0">
+                  <c:v>2</c:v>
+                </c:pt>
+                <c:pt idx="1">
+                  <c:v>0</c:v>
+                </c:pt>
+                <c:pt idx="2">
+                  <c:v>0</c:v>
+                </c:pt>
+                <c:pt idx="3">
+                  <c:v>0</c:v>
+                </c:pt>
+                <c:pt idx="4">
+                  <c:v>6</c:v>
+                </c:pt>
+                <c:pt idx="5">
+                  <c:v>4</c:v>
+                </c:pt>
+                <c:pt idx="6">
+                  <c:v>1</c:v>
+                </c:pt>
+                <c:pt idx="7">
+                  <c:v>0</c:v>
+                </c:pt>
+                <c:pt idx="8">
+                  <c:v>1</c:v>
+                </c:pt>
+                <c:pt idx="9">
+                  <c:v>1</c:v>
+                </c:pt>
+              </c:numCache>
+            </c:numRef>
+          </c:val>
+        </c:ser>
+        <c:ser>
+          <c:idx val="7"/>
+          <c:order val="4"/>
+          <c:tx>
+            <c:strRef>
+              <c:f>Sheet2!$I$1</c:f>
+              <c:strCache>
+                <c:ptCount val="1"/>
+                <c:pt idx="0">
+                  <c:v>Cosmetic</c:v>
+                </c:pt>
+              </c:strCache>
+            </c:strRef>
+          </c:tx>
+          <c:invertIfNegative val="0"/>
+          <c:cat>
+            <c:strRef>
+              <c:f>Sheet2!$A$2:$A$11</c:f>
+              <c:strCache>
+                <c:ptCount val="10"/>
+                <c:pt idx="0">
+                  <c:v>Home  </c:v>
+                </c:pt>
+                <c:pt idx="1">
+                  <c:v>Registration</c:v>
+                </c:pt>
+                <c:pt idx="2">
+                  <c:v>Login</c:v>
+                </c:pt>
+                <c:pt idx="3">
+                  <c:v>About</c:v>
+                </c:pt>
+                <c:pt idx="4">
+                  <c:v>Contact</c:v>
+                </c:pt>
+                <c:pt idx="5">
+                  <c:v>Order Pizza</c:v>
+                </c:pt>
+                <c:pt idx="6">
+                  <c:v>Forgot Password</c:v>
+                </c:pt>
+                <c:pt idx="7">
+                  <c:v>Schedule</c:v>
+                </c:pt>
+                <c:pt idx="8">
+                  <c:v>Receipt</c:v>
+                </c:pt>
+                <c:pt idx="9">
+                  <c:v>Reset password</c:v>
+                </c:pt>
+              </c:strCache>
+            </c:strRef>
+          </c:cat>
+          <c:val>
+            <c:numRef>
+              <c:f>Sheet2!$I$2:$I$11</c:f>
+              <c:numCache>
+                <c:formatCode>General</c:formatCode>
+                <c:ptCount val="10"/>
+                <c:pt idx="0">
+                  <c:v>2</c:v>
+                </c:pt>
+                <c:pt idx="1">
+                  <c:v>0</c:v>
+                </c:pt>
+                <c:pt idx="2">
+                  <c:v>0</c:v>
+                </c:pt>
+                <c:pt idx="3">
+                  <c:v>2</c:v>
+                </c:pt>
+                <c:pt idx="4">
+                  <c:v>4</c:v>
+                </c:pt>
+                <c:pt idx="5">
+                  <c:v>10</c:v>
+                </c:pt>
+                <c:pt idx="6">
+                  <c:v>3</c:v>
+                </c:pt>
+                <c:pt idx="7">
+                  <c:v>0</c:v>
+                </c:pt>
+                <c:pt idx="8">
+                  <c:v>1</c:v>
+                </c:pt>
+                <c:pt idx="9">
+                  <c:v>3</c:v>
+                </c:pt>
+              </c:numCache>
+            </c:numRef>
+          </c:val>
+        </c:ser>
+        <c:dLbls>
+          <c:showLegendKey val="0"/>
+          <c:showVal val="0"/>
+          <c:showCatName val="0"/>
+          <c:showSerName val="0"/>
+          <c:showPercent val="0"/>
+          <c:showBubbleSize val="0"/>
+        </c:dLbls>
+        <c:gapWidth val="150"/>
+        <c:axId val="-232189104"/>
+        <c:axId val="-232185296"/>
+      </c:barChart>
+      <c:catAx>
+        <c:axId val="-232189104"/>
+        <c:scaling>
+          <c:orientation val="minMax"/>
+        </c:scaling>
+        <c:delete val="0"/>
+        <c:axPos val="b"/>
+        <c:numFmt formatCode="General" sourceLinked="0"/>
+        <c:majorTickMark val="out"/>
+        <c:minorTickMark val="none"/>
+        <c:tickLblPos val="nextTo"/>
+        <c:crossAx val="-232185296"/>
+        <c:crosses val="autoZero"/>
+        <c:auto val="1"/>
+        <c:lblAlgn val="ctr"/>
+        <c:lblOffset val="100"/>
+        <c:noMultiLvlLbl val="0"/>
+      </c:catAx>
+      <c:valAx>
+        <c:axId val="-232185296"/>
+        <c:scaling>
+          <c:orientation val="minMax"/>
+        </c:scaling>
+        <c:delete val="0"/>
+        <c:axPos val="l"/>
+        <c:majorGridlines/>
+        <c:numFmt formatCode="General" sourceLinked="1"/>
+        <c:majorTickMark val="out"/>
+        <c:minorTickMark val="none"/>
+        <c:tickLblPos val="nextTo"/>
+        <c:crossAx val="-232189104"/>
+        <c:crosses val="autoZero"/>
+        <c:crossBetween val="between"/>
+      </c:valAx>
+    </c:plotArea>
+    <c:legend>
+      <c:legendPos val="r"/>
+      <c:overlay val="0"/>
+    </c:legend>
+    <c:plotVisOnly val="1"/>
+    <c:dispBlanksAs val="gap"/>
+    <c:showDLblsOverMax val="0"/>
+  </c:chart>
+  <c:externalData r:id="rId1">
+    <c:autoUpdate val="0"/>
+  </c:externalData>
+</c:chartSpace>
+</file>
+
+<file path=word/charts/chart3.xml><?xml version="1.0" encoding="utf-8"?>
+<c:chartSpace xmlns:c="http://schemas.openxmlformats.org/drawingml/2006/chart" xmlns:a="http://schemas.openxmlformats.org/drawingml/2006/main" xmlns:r="http://schemas.openxmlformats.org/officeDocument/2006/relationships">
+  <c:date1904 val="0"/>
+  <c:lang val="en-US"/>
+  <c:roundedCorners val="0"/>
+  <mc:AlternateContent xmlns:mc="http://schemas.openxmlformats.org/markup-compatibility/2006">
+    <mc:Choice xmlns:c14="http://schemas.microsoft.com/office/drawing/2007/8/2/chart" Requires="c14">
+      <c14:style val="102"/>
+    </mc:Choice>
+    <mc:Fallback>
+      <c:style val="2"/>
+    </mc:Fallback>
+  </mc:AlternateContent>
+  <c:chart>
+    <c:autoTitleDeleted val="1"/>
+    <c:view3D>
+      <c:rotX val="75"/>
+      <c:rotY val="0"/>
+      <c:rAngAx val="0"/>
+    </c:view3D>
+    <c:floor>
+      <c:thickness val="0"/>
+    </c:floor>
+    <c:sideWall>
+      <c:thickness val="0"/>
+    </c:sideWall>
+    <c:backWall>
+      <c:thickness val="0"/>
+    </c:backWall>
+    <c:plotArea>
+      <c:layout/>
+      <c:pie3DChart>
+        <c:varyColors val="1"/>
+        <c:ser>
+          <c:idx val="0"/>
+          <c:order val="0"/>
+          <c:explosion val="25"/>
+          <c:dLbls>
+            <c:spPr>
+              <a:noFill/>
+              <a:ln>
+                <a:noFill/>
+              </a:ln>
+              <a:effectLst/>
+            </c:spPr>
+            <c:showLegendKey val="0"/>
+            <c:showVal val="0"/>
+            <c:showCatName val="1"/>
+            <c:showSerName val="0"/>
+            <c:showPercent val="1"/>
+            <c:showBubbleSize val="0"/>
+            <c:showLeaderLines val="1"/>
+            <c:extLst>
+              <c:ext xmlns:c15="http://schemas.microsoft.com/office/drawing/2012/chart" uri="{CE6537A1-D6FC-4f65-9D91-7224C49458BB}"/>
+            </c:extLst>
+          </c:dLbls>
+          <c:cat>
+            <c:strRef>
+              <c:f>Sheet2!$A$2:$A$11</c:f>
+              <c:strCache>
+                <c:ptCount val="10"/>
+                <c:pt idx="0">
+                  <c:v>Home  </c:v>
+                </c:pt>
+                <c:pt idx="1">
+                  <c:v>Registration</c:v>
+                </c:pt>
+                <c:pt idx="2">
+                  <c:v>Login</c:v>
+                </c:pt>
+                <c:pt idx="3">
+                  <c:v>About</c:v>
+                </c:pt>
+                <c:pt idx="4">
+                  <c:v>Contact</c:v>
+                </c:pt>
+                <c:pt idx="5">
+                  <c:v>Order Pizza</c:v>
+                </c:pt>
+                <c:pt idx="6">
+                  <c:v>Forgot Password</c:v>
+                </c:pt>
+                <c:pt idx="7">
+                  <c:v>Schedule</c:v>
+                </c:pt>
+                <c:pt idx="8">
+                  <c:v>Receipt</c:v>
+                </c:pt>
+                <c:pt idx="9">
+                  <c:v>Reset password</c:v>
+                </c:pt>
+              </c:strCache>
+            </c:strRef>
+          </c:cat>
+          <c:val>
+            <c:numRef>
+              <c:f>Sheet2!$K$2:$K$11</c:f>
+              <c:numCache>
+                <c:formatCode>0.00</c:formatCode>
+                <c:ptCount val="10"/>
+                <c:pt idx="0">
+                  <c:v>6.4516129032258061</c:v>
+                </c:pt>
+                <c:pt idx="1">
+                  <c:v>6.2211981566820276</c:v>
+                </c:pt>
+                <c:pt idx="2">
+                  <c:v>5.5299539170506913</c:v>
+                </c:pt>
+                <c:pt idx="3">
+                  <c:v>4.3778801843317972</c:v>
+                </c:pt>
+                <c:pt idx="4">
+                  <c:v>8.2949308755760374</c:v>
+                </c:pt>
+                <c:pt idx="5">
+                  <c:v>38.940092165898612</c:v>
+                </c:pt>
+                <c:pt idx="6">
+                  <c:v>4.838709677419355</c:v>
+                </c:pt>
+                <c:pt idx="7">
+                  <c:v>9.67741935483871</c:v>
+                </c:pt>
+                <c:pt idx="8">
+                  <c:v>7.1428571428571423</c:v>
+                </c:pt>
+                <c:pt idx="9">
+                  <c:v>8.5253456221198167</c:v>
+                </c:pt>
+              </c:numCache>
+            </c:numRef>
+          </c:val>
+        </c:ser>
+        <c:dLbls>
+          <c:showLegendKey val="0"/>
+          <c:showVal val="0"/>
+          <c:showCatName val="1"/>
+          <c:showSerName val="0"/>
+          <c:showPercent val="1"/>
+          <c:showBubbleSize val="0"/>
+          <c:showLeaderLines val="1"/>
+        </c:dLbls>
+      </c:pie3DChart>
+    </c:plotArea>
+    <c:plotVisOnly val="1"/>
+    <c:dispBlanksAs val="gap"/>
+    <c:showDLblsOverMax val="0"/>
+  </c:chart>
+  <c:externalData r:id="rId1">
+    <c:autoUpdate val="0"/>
+  </c:externalData>
+</c:chartSpace>
+</file>
+
 <file path=word/theme/theme1.xml><?xml version="1.0" encoding="utf-8"?>
 <a:theme xmlns:a="http://schemas.openxmlformats.org/drawingml/2006/main" name="Office Theme">
   <a:themeElements>
@@ -12797,12 +13912,9 @@
 </file>
 
 <file path=customXml/item1.xml><?xml version="1.0" encoding="utf-8"?>
-<?mso-contentType ?>
-<FormTemplates xmlns="http://schemas.microsoft.com/sharepoint/v3/contenttype/forms">
-  <Display>DocumentLibraryForm</Display>
-  <Edit>DocumentLibraryForm</Edit>
-  <New>DocumentLibraryForm</New>
-</FormTemplates>
+<p:properties xmlns:p="http://schemas.microsoft.com/office/2006/metadata/properties" xmlns:xsi="http://www.w3.org/2001/XMLSchema-instance" xmlns:pc="http://schemas.microsoft.com/office/infopath/2007/PartnerControls">
+  <documentManagement/>
+</p:properties>
 </file>
 
 <file path=customXml/item2.xml><?xml version="1.0" encoding="utf-8"?>
@@ -12920,15 +14032,19 @@
 </file>
 
 <file path=customXml/item3.xml><?xml version="1.0" encoding="utf-8"?>
-<p:properties xmlns:p="http://schemas.microsoft.com/office/2006/metadata/properties" xmlns:xsi="http://www.w3.org/2001/XMLSchema-instance" xmlns:pc="http://schemas.microsoft.com/office/infopath/2007/PartnerControls">
-  <documentManagement/>
-</p:properties>
+<?mso-contentType ?>
+<FormTemplates xmlns="http://schemas.microsoft.com/sharepoint/v3/contenttype/forms">
+  <Display>DocumentLibraryForm</Display>
+  <Edit>DocumentLibraryForm</Edit>
+  <New>DocumentLibraryForm</New>
+</FormTemplates>
 </file>
 
 <file path=customXml/itemProps1.xml><?xml version="1.0" encoding="utf-8"?>
-<ds:datastoreItem xmlns:ds="http://schemas.openxmlformats.org/officeDocument/2006/customXml" ds:itemID="{57721BED-471A-4792-897C-AA4D98A01ECE}">
+<ds:datastoreItem xmlns:ds="http://schemas.openxmlformats.org/officeDocument/2006/customXml" ds:itemID="{E9782C73-4E8F-43CA-82EA-2BDFBB304D5E}">
   <ds:schemaRefs>
-    <ds:schemaRef ds:uri="http://schemas.microsoft.com/sharepoint/v3/contenttype/forms"/>
+    <ds:schemaRef ds:uri="http://schemas.microsoft.com/office/2006/metadata/properties"/>
+    <ds:schemaRef ds:uri="http://schemas.microsoft.com/office/infopath/2007/PartnerControls"/>
   </ds:schemaRefs>
 </ds:datastoreItem>
 </file>
@@ -12950,10 +14066,9 @@
 </file>
 
 <file path=customXml/itemProps3.xml><?xml version="1.0" encoding="utf-8"?>
-<ds:datastoreItem xmlns:ds="http://schemas.openxmlformats.org/officeDocument/2006/customXml" ds:itemID="{E9782C73-4E8F-43CA-82EA-2BDFBB304D5E}">
+<ds:datastoreItem xmlns:ds="http://schemas.openxmlformats.org/officeDocument/2006/customXml" ds:itemID="{57721BED-471A-4792-897C-AA4D98A01ECE}">
   <ds:schemaRefs>
-    <ds:schemaRef ds:uri="http://schemas.microsoft.com/office/2006/metadata/properties"/>
-    <ds:schemaRef ds:uri="http://schemas.microsoft.com/office/infopath/2007/PartnerControls"/>
+    <ds:schemaRef ds:uri="http://schemas.microsoft.com/sharepoint/v3/contenttype/forms"/>
   </ds:schemaRefs>
 </ds:datastoreItem>
 </file>
</xml_diff>